<commit_message>
removed new_client, defined _GNU_SOURCE
</commit_message>
<xml_diff>
--- a/Report.docx
+++ b/Report.docx
@@ -5,7 +5,9 @@
     <w:sdt>
       <w:sdtPr>
         <w:rPr>
+          <w:rFonts w:ascii="Lato" w:hAnsi="Lato"/>
           <w:sz w:val="2"/>
+          <w:lang w:val="en-AU" w:eastAsia="ja-JP"/>
         </w:rPr>
         <w:id w:val="-1685434581"/>
         <w:docPartObj>
@@ -15,10 +17,8 @@
       </w:sdtPr>
       <w:sdtEndPr>
         <w:rPr>
-          <w:rFonts w:ascii="Lato" w:hAnsi="Lato"/>
           <w:sz w:val="22"/>
           <w:bdr w:val="none" w:sz="0" w:space="0" w:color="auto" w:frame="1"/>
-          <w:lang w:val="en-AU" w:eastAsia="ja-JP"/>
         </w:rPr>
       </w:sdtEndPr>
       <w:sdtContent>
@@ -31,6 +31,11 @@
           </w:pPr>
         </w:p>
         <w:p>
+          <w:pPr>
+            <w:rPr>
+              <w:rFonts w:hint="eastAsia"/>
+            </w:rPr>
+          </w:pPr>
           <w:r>
             <w:rPr>
               <w:noProof/>
@@ -154,6 +159,7 @@
                                     <w:dataBinding w:prefixMappings="xmlns:ns0='http://purl.org/dc/elements/1.1/' xmlns:ns1='http://schemas.openxmlformats.org/package/2006/metadata/core-properties' " w:xpath="/ns1:coreProperties[1]/ns0:subject[1]" w:storeItemID="{6C3C8BC8-F283-45AE-878A-BAB7291924A1}"/>
                                     <w:text/>
                                   </w:sdtPr>
+                                  <w:sdtEndPr/>
                                   <w:sdtContent>
                                     <w:r>
                                       <w:rPr>
@@ -172,7 +178,13 @@
                                   <w:t xml:space="preserve"> </w:t>
                                 </w:r>
                               </w:p>
-                              <w:p/>
+                              <w:p>
+                                <w:pPr>
+                                  <w:rPr>
+                                    <w:rFonts w:hint="eastAsia"/>
+                                  </w:rPr>
+                                </w:pPr>
+                              </w:p>
                             </w:txbxContent>
                           </wps:txbx>
                           <wps:bodyPr rot="0" spcFirstLastPara="0" vertOverflow="overflow" horzOverflow="overflow" vert="horz" wrap="square" lIns="91440" tIns="45720" rIns="91440" bIns="45720" numCol="1" spcCol="0" rtlCol="0" fromWordArt="0" anchor="t" anchorCtr="0" forceAA="0" compatLnSpc="1">
@@ -268,6 +280,7 @@
                               <w:dataBinding w:prefixMappings="xmlns:ns0='http://purl.org/dc/elements/1.1/' xmlns:ns1='http://schemas.openxmlformats.org/package/2006/metadata/core-properties' " w:xpath="/ns1:coreProperties[1]/ns0:subject[1]" w:storeItemID="{6C3C8BC8-F283-45AE-878A-BAB7291924A1}"/>
                               <w:text/>
                             </w:sdtPr>
+                            <w:sdtEndPr/>
                             <w:sdtContent>
                               <w:r>
                                 <w:rPr>
@@ -286,7 +299,13 @@
                             <w:t xml:space="preserve"> </w:t>
                           </w:r>
                         </w:p>
-                        <w:p/>
+                        <w:p>
+                          <w:pPr>
+                            <w:rPr>
+                              <w:rFonts w:hint="eastAsia"/>
+                            </w:rPr>
+                          </w:pPr>
+                        </w:p>
                       </w:txbxContent>
                     </v:textbox>
                     <w10:wrap anchorx="page" anchory="margin"/>
@@ -1224,6 +1243,7 @@
             <w:pStyle w:val="Heading1"/>
             <w:jc w:val="center"/>
             <w:rPr>
+              <w:rFonts w:hint="eastAsia"/>
               <w:bdr w:val="none" w:sz="0" w:space="0" w:color="auto" w:frame="1"/>
             </w:rPr>
           </w:pPr>
@@ -1239,6 +1259,7 @@
           <w:pPr>
             <w:jc w:val="center"/>
             <w:rPr>
+              <w:rFonts w:hint="eastAsia"/>
               <w:b/>
             </w:rPr>
           </w:pPr>
@@ -1252,6 +1273,9 @@
         <w:p>
           <w:pPr>
             <w:jc w:val="center"/>
+            <w:rPr>
+              <w:rFonts w:hint="eastAsia"/>
+            </w:rPr>
           </w:pPr>
           <w:r>
             <w:t>Completed</w:t>
@@ -1261,6 +1285,7 @@
           <w:pPr>
             <w:jc w:val="center"/>
             <w:rPr>
+              <w:rFonts w:hint="eastAsia"/>
               <w:b/>
             </w:rPr>
           </w:pPr>
@@ -1274,6 +1299,9 @@
         <w:p>
           <w:pPr>
             <w:jc w:val="center"/>
+            <w:rPr>
+              <w:rFonts w:hint="eastAsia"/>
+            </w:rPr>
           </w:pPr>
           <w:r>
             <w:t>Completed</w:t>
@@ -1283,6 +1311,7 @@
           <w:pPr>
             <w:jc w:val="center"/>
             <w:rPr>
+              <w:rFonts w:hint="eastAsia"/>
               <w:b/>
             </w:rPr>
           </w:pPr>
@@ -1296,37 +1325,55 @@
         <w:p>
           <w:pPr>
             <w:jc w:val="center"/>
+            <w:rPr>
+              <w:rFonts w:hint="eastAsia"/>
+            </w:rPr>
           </w:pPr>
           <w:r>
             <w:t>Incomplete</w:t>
-          </w:r>
-        </w:p>
-        <w:p/>
-        <w:p>
-          <w:pPr>
-            <w:pStyle w:val="Heading1"/>
-            <w:jc w:val="center"/>
-          </w:pPr>
-          <w:r>
-            <w:t>Team Information</w:t>
           </w:r>
         </w:p>
         <w:p>
           <w:pPr>
-            <w:jc w:val="center"/>
+            <w:rPr>
+              <w:rFonts w:hint="eastAsia"/>
+            </w:rPr>
           </w:pPr>
-          <w:r>
-            <w:t>Davina Tan – N9741127</w:t>
-          </w:r>
-          <w:r>
-            <w:br/>
-            <w:t>Quintus Cardozo – N9703578</w:t>
-          </w:r>
         </w:p>
         <w:p>
           <w:pPr>
             <w:pStyle w:val="Heading1"/>
             <w:jc w:val="center"/>
+            <w:rPr>
+              <w:rFonts w:hint="eastAsia"/>
+            </w:rPr>
+          </w:pPr>
+          <w:r>
+            <w:t>Team Information</w:t>
+          </w:r>
+        </w:p>
+        <w:p>
+          <w:pPr>
+            <w:jc w:val="center"/>
+            <w:rPr>
+              <w:rFonts w:hint="eastAsia"/>
+            </w:rPr>
+          </w:pPr>
+          <w:r>
+            <w:t>Davina Tan – N9741127</w:t>
+          </w:r>
+          <w:r>
+            <w:br/>
+            <w:t>Quintus Cardozo – N9703578</w:t>
+          </w:r>
+        </w:p>
+        <w:p>
+          <w:pPr>
+            <w:pStyle w:val="Heading1"/>
+            <w:jc w:val="center"/>
+            <w:rPr>
+              <w:rFonts w:hint="eastAsia"/>
+            </w:rPr>
           </w:pPr>
           <w:r>
             <w:t>Team Contribution</w:t>
@@ -1371,6 +1418,9 @@
         <w:p>
           <w:pPr>
             <w:pStyle w:val="Heading1"/>
+            <w:rPr>
+              <w:rFonts w:hint="eastAsia"/>
+            </w:rPr>
           </w:pPr>
           <w:r>
             <w:lastRenderedPageBreak/>
@@ -1383,6 +1433,9 @@
         <w:p>
           <w:pPr>
             <w:pStyle w:val="Heading2"/>
+            <w:rPr>
+              <w:rFonts w:hint="eastAsia"/>
+            </w:rPr>
           </w:pPr>
           <w:r>
             <w:t xml:space="preserve">Representing the </w:t>
@@ -1394,6 +1447,9 @@
         <w:p>
           <w:pPr>
             <w:jc w:val="center"/>
+            <w:rPr>
+              <w:rFonts w:hint="eastAsia"/>
+            </w:rPr>
           </w:pPr>
           <w:r>
             <w:rPr>
@@ -1455,56 +1511,50 @@
         <w:p>
           <w:pPr>
             <w:rPr>
+              <w:rFonts w:cs="Courier New" w:hint="eastAsia"/>
+            </w:rPr>
+          </w:pPr>
+          <w:r>
+            <w:t xml:space="preserve">Figure one displays a data structure used to store a tile’s state. The integer variable </w:t>
+          </w:r>
+          <w:r>
+            <w:rPr>
+              <w:rFonts w:ascii="Courier New" w:hAnsi="Courier New" w:cs="Courier New"/>
+            </w:rPr>
+            <w:t>adjacent_mines</w:t>
+          </w:r>
+          <w:r>
+            <w:t xml:space="preserve"> stores the number of adjacent mines there is of the tile. The two boolean variables </w:t>
+          </w:r>
+          <w:r>
+            <w:rPr>
+              <w:rFonts w:ascii="Courier New" w:hAnsi="Courier New" w:cs="Courier New"/>
+            </w:rPr>
+            <w:t xml:space="preserve">revealed </w:t>
+          </w:r>
+          <w:r>
+            <w:rPr>
               <w:rFonts w:cs="Courier New"/>
             </w:rPr>
-          </w:pPr>
-          <w:r>
-            <w:t xml:space="preserve">Figure one displays a data structure used to store a tile’s state. The integer variable </w:t>
+            <w:t xml:space="preserve">and </w:t>
           </w:r>
           <w:r>
             <w:rPr>
               <w:rFonts w:ascii="Courier New" w:hAnsi="Courier New" w:cs="Courier New"/>
             </w:rPr>
-            <w:t>adjacent_mines</w:t>
-          </w:r>
-          <w:r>
-            <w:t xml:space="preserve"> stores the number of adjacent mines there is of the tile. The two boolean variables </w:t>
+            <w:t xml:space="preserve">is_mine </w:t>
+          </w:r>
+          <w:r>
+            <w:rPr>
+              <w:rFonts w:cs="Courier New"/>
+            </w:rPr>
+            <w:t xml:space="preserve">store the states of the tile. If the tile is revealed, </w:t>
           </w:r>
           <w:r>
             <w:rPr>
               <w:rFonts w:ascii="Courier New" w:hAnsi="Courier New" w:cs="Courier New"/>
             </w:rPr>
             <w:t xml:space="preserve">revealed </w:t>
-          </w:r>
-          <w:r>
-            <w:rPr>
-              <w:rFonts w:cs="Courier New"/>
-            </w:rPr>
-            <w:t xml:space="preserve">and </w:t>
-          </w:r>
-          <w:r>
-            <w:rPr>
-              <w:rFonts w:ascii="Courier New" w:hAnsi="Courier New" w:cs="Courier New"/>
-            </w:rPr>
-            <w:t xml:space="preserve">is_mine </w:t>
-          </w:r>
-          <w:r>
-            <w:rPr>
-              <w:rFonts w:cs="Courier New"/>
-            </w:rPr>
-            <w:t xml:space="preserve">store the states of the tile. If the tile is revealed, </w:t>
-          </w:r>
-          <w:r>
-            <w:rPr>
-              <w:rFonts w:ascii="Courier New" w:hAnsi="Courier New" w:cs="Courier New"/>
-            </w:rPr>
-            <w:t>revealed</w:t>
-          </w:r>
-          <w:r>
-            <w:rPr>
-              <w:rFonts w:ascii="Courier New" w:hAnsi="Courier New" w:cs="Courier New"/>
-            </w:rPr>
-            <w:t xml:space="preserve"> </w:t>
           </w:r>
           <w:r>
             <w:rPr>
@@ -1534,13 +1584,16 @@
         <w:p>
           <w:pPr>
             <w:rPr>
-              <w:rFonts w:cs="Courier New"/>
+              <w:rFonts w:cs="Courier New" w:hint="eastAsia"/>
             </w:rPr>
           </w:pPr>
         </w:p>
         <w:p>
           <w:pPr>
             <w:jc w:val="center"/>
+            <w:rPr>
+              <w:rFonts w:hint="eastAsia"/>
+            </w:rPr>
           </w:pPr>
           <w:r>
             <w:rPr>
@@ -1596,7 +1649,7 @@
         <w:p>
           <w:pPr>
             <w:rPr>
-              <w:rFonts w:cs="Courier New"/>
+              <w:rFonts w:cs="Courier New" w:hint="eastAsia"/>
             </w:rPr>
           </w:pPr>
           <w:r>
@@ -1646,6 +1699,7 @@
           <w:pPr>
             <w:jc w:val="center"/>
             <w:rPr>
+              <w:rFonts w:hint="eastAsia"/>
               <w:bdr w:val="none" w:sz="0" w:space="0" w:color="auto" w:frame="1"/>
             </w:rPr>
           </w:pPr>
@@ -1710,6 +1764,7 @@
       <w:pPr>
         <w:pStyle w:val="Heading2"/>
         <w:rPr>
+          <w:rFonts w:hint="eastAsia"/>
           <w:bdr w:val="none" w:sz="0" w:space="0" w:color="auto" w:frame="1"/>
         </w:rPr>
       </w:pPr>
@@ -1720,11 +1775,18 @@
         <w:t>Leaderboard Implementation</w:t>
       </w:r>
     </w:p>
-    <w:p/>
     <w:p>
       <w:pPr>
+        <w:rPr>
+          <w:rFonts w:hint="eastAsia"/>
+        </w:rPr>
+      </w:pPr>
+    </w:p>
+    <w:p>
+      <w:pPr>
         <w:jc w:val="center"/>
         <w:rPr>
+          <w:rFonts w:hint="eastAsia"/>
           <w:i/>
           <w:sz w:val="18"/>
         </w:rPr>
@@ -1844,13 +1906,7 @@
         <w:rPr>
           <w:rFonts w:cs="Courier New"/>
         </w:rPr>
-        <w:t>,</w:t>
-      </w:r>
-      <w:r>
-        <w:rPr>
-          <w:rFonts w:cs="Courier New"/>
-        </w:rPr>
-        <w:t xml:space="preserve"> </w:t>
+        <w:t xml:space="preserve">, </w:t>
       </w:r>
       <w:r>
         <w:rPr>
@@ -1863,6 +1919,7 @@
       <w:pPr>
         <w:pStyle w:val="Heading1"/>
         <w:rPr>
+          <w:rFonts w:hint="eastAsia"/>
           <w:bdr w:val="none" w:sz="0" w:space="0" w:color="auto" w:frame="1"/>
         </w:rPr>
       </w:pPr>
@@ -1877,6 +1934,9 @@
     <w:p>
       <w:pPr>
         <w:pStyle w:val="Heading2"/>
+        <w:rPr>
+          <w:rFonts w:hint="eastAsia"/>
+        </w:rPr>
       </w:pPr>
       <w:r>
         <w:t>Critical-Section Problem M</w:t>
@@ -1889,50 +1949,392 @@
       </w:r>
       <w:r>
         <w:t xml:space="preserve">nagement </w:t>
-      </w:r>
-    </w:p>
-    <w:p/>
-    <w:p>
-      <w:pPr>
-        <w:pStyle w:val="Heading1"/>
-      </w:pPr>
-      <w:r>
-        <w:t>Task 3</w:t>
       </w:r>
     </w:p>
     <w:p>
       <w:pPr>
-        <w:pStyle w:val="Heading2"/>
-      </w:pPr>
-      <w:r>
-        <w:t>Thread Pool Creation and Management</w:t>
+        <w:rPr>
+          <w:rFonts w:cs="Lato"/>
+        </w:rPr>
+      </w:pPr>
+      <w:r>
+        <w:t>The Critical-Section</w:t>
+      </w:r>
+      <w:r>
+        <w:t xml:space="preserve"> problem involves multiple concurrent connections to the leaderboard, each of which may read or write to the leaderboard. This problem is managed using mutex locks, which enables the writer the ability to write to the leaderboard and disables the ability of other connections to write to the leaderboard.</w:t>
+      </w:r>
+      <w:r>
+        <w:br/>
+      </w:r>
+      <w:proofErr w:type="spellStart"/>
+      <w:r>
+        <w:rPr>
+          <w:rFonts w:ascii="Courier New" w:hAnsi="Courier New" w:cs="Courier New"/>
+        </w:rPr>
+        <w:t>pthread_mutex_lock</w:t>
+      </w:r>
+      <w:proofErr w:type="spellEnd"/>
+      <w:r>
+        <w:rPr>
+          <w:rFonts w:ascii="Courier New" w:hAnsi="Courier New" w:cs="Courier New"/>
+        </w:rPr>
+        <w:t xml:space="preserve">() </w:t>
+      </w:r>
+      <w:r>
+        <w:rPr>
+          <w:rFonts w:cs="Lato"/>
+        </w:rPr>
+        <w:t>and</w:t>
+      </w:r>
+      <w:r>
+        <w:rPr>
+          <w:rFonts w:ascii="Courier New" w:hAnsi="Courier New" w:cs="Courier New"/>
+        </w:rPr>
+        <w:t xml:space="preserve"> </w:t>
+      </w:r>
+      <w:proofErr w:type="spellStart"/>
+      <w:r>
+        <w:rPr>
+          <w:rFonts w:ascii="Courier New" w:hAnsi="Courier New" w:cs="Courier New"/>
+        </w:rPr>
+        <w:t>pthread_mutex_unlock</w:t>
+      </w:r>
+      <w:proofErr w:type="spellEnd"/>
+      <w:r>
+        <w:rPr>
+          <w:rFonts w:ascii="Courier New" w:hAnsi="Courier New" w:cs="Courier New"/>
+        </w:rPr>
+        <w:t xml:space="preserve">() </w:t>
+      </w:r>
+      <w:r>
+        <w:rPr>
+          <w:rFonts w:cs="Lato"/>
+        </w:rPr>
+        <w:t>are both used to mutex lock and unlock multiple sections throughout the code in the server</w:t>
+      </w:r>
+      <w:r>
+        <w:rPr>
+          <w:rFonts w:cs="Lato"/>
+        </w:rPr>
+        <w:t xml:space="preserve"> where the code contains information of the leaderboard.</w:t>
       </w:r>
     </w:p>
     <w:p>
       <w:pPr>
+        <w:pStyle w:val="Heading1"/>
         <w:rPr>
           <w:rFonts w:hint="eastAsia"/>
         </w:rPr>
       </w:pPr>
       <w:r>
+        <w:t>Task 3</w:t>
+      </w:r>
+    </w:p>
+    <w:p>
+      <w:pPr>
+        <w:pStyle w:val="Heading2"/>
         <w:rPr>
           <w:rFonts w:hint="eastAsia"/>
         </w:rPr>
-        <w:br w:type="page"/>
+      </w:pPr>
+      <w:r>
+        <w:t>Thread Pool Creation and Management</w:t>
+      </w:r>
+    </w:p>
+    <w:p>
+      <w:pPr>
+        <w:rPr>
+          <w:rFonts w:cs="Lato"/>
+        </w:rPr>
+      </w:pPr>
+      <w:r>
+        <w:t xml:space="preserve">As specified in the assignment brief, the server will allow up to 10 clients to use the system at the same time. </w:t>
+      </w:r>
+      <w:r>
+        <w:t xml:space="preserve">In </w:t>
+      </w:r>
+      <w:proofErr w:type="spellStart"/>
+      <w:r>
+        <w:t>server.c</w:t>
+      </w:r>
+      <w:proofErr w:type="spellEnd"/>
+      <w:r>
+        <w:t>, t</w:t>
+      </w:r>
+      <w:r>
+        <w:t xml:space="preserve">he constant </w:t>
+      </w:r>
+      <w:r>
+        <w:rPr>
+          <w:rFonts w:ascii="Courier New" w:hAnsi="Courier New" w:cs="Courier New"/>
+        </w:rPr>
+        <w:t>BA</w:t>
       </w:r>
       <w:bookmarkStart w:id="0" w:name="_GoBack"/>
       <w:bookmarkEnd w:id="0"/>
+      <w:r>
+        <w:rPr>
+          <w:rFonts w:ascii="Courier New" w:hAnsi="Courier New" w:cs="Courier New"/>
+        </w:rPr>
+        <w:t xml:space="preserve">CKLOG </w:t>
+      </w:r>
+      <w:r>
+        <w:rPr>
+          <w:rFonts w:cs="Lato"/>
+        </w:rPr>
+        <w:t>is defined as 10</w:t>
+      </w:r>
+      <w:r>
+        <w:rPr>
+          <w:rFonts w:cs="Lato"/>
+        </w:rPr>
+        <w:t xml:space="preserve"> and a global array of threads is created as </w:t>
+      </w:r>
+      <w:proofErr w:type="spellStart"/>
+      <w:r>
+        <w:rPr>
+          <w:rFonts w:ascii="Courier New" w:hAnsi="Courier New" w:cs="Courier New"/>
+        </w:rPr>
+        <w:t>pthread_t</w:t>
+      </w:r>
+      <w:proofErr w:type="spellEnd"/>
+      <w:r>
+        <w:rPr>
+          <w:rFonts w:ascii="Courier New" w:hAnsi="Courier New" w:cs="Courier New"/>
+        </w:rPr>
+        <w:t xml:space="preserve"> THREAD_IDS[BACKLOG]</w:t>
+      </w:r>
+      <w:r>
+        <w:rPr>
+          <w:rFonts w:cs="Lato"/>
+        </w:rPr>
+        <w:t xml:space="preserve">. Within the main function, a for loop is created which loops through variable </w:t>
+      </w:r>
+      <w:proofErr w:type="spellStart"/>
+      <w:r>
+        <w:rPr>
+          <w:rFonts w:ascii="Courier New" w:hAnsi="Courier New" w:cs="Courier New"/>
+        </w:rPr>
+        <w:t>i</w:t>
+      </w:r>
+      <w:proofErr w:type="spellEnd"/>
+      <w:r>
+        <w:rPr>
+          <w:rFonts w:cs="Lato"/>
+        </w:rPr>
+        <w:t xml:space="preserve"> and </w:t>
+      </w:r>
+      <w:r>
+        <w:rPr>
+          <w:rFonts w:cs="Lato"/>
+        </w:rPr>
+        <w:t xml:space="preserve">creates a new thread with </w:t>
+      </w:r>
+      <w:proofErr w:type="spellStart"/>
+      <w:r>
+        <w:rPr>
+          <w:rFonts w:ascii="Courier New" w:hAnsi="Courier New" w:cs="Courier New"/>
+        </w:rPr>
+        <w:t>pthread_</w:t>
+      </w:r>
+      <w:proofErr w:type="gramStart"/>
+      <w:r>
+        <w:rPr>
+          <w:rFonts w:ascii="Courier New" w:hAnsi="Courier New" w:cs="Courier New"/>
+        </w:rPr>
+        <w:t>create</w:t>
+      </w:r>
+      <w:proofErr w:type="spellEnd"/>
+      <w:r>
+        <w:rPr>
+          <w:rFonts w:ascii="Courier New" w:hAnsi="Courier New" w:cs="Courier New"/>
+        </w:rPr>
+        <w:t>(</w:t>
+      </w:r>
+      <w:proofErr w:type="gramEnd"/>
+      <w:r>
+        <w:rPr>
+          <w:rFonts w:ascii="Courier New" w:hAnsi="Courier New" w:cs="Courier New"/>
+        </w:rPr>
+        <w:t>)</w:t>
+      </w:r>
+      <w:r>
+        <w:rPr>
+          <w:rFonts w:cs="Lato"/>
+        </w:rPr>
+        <w:t xml:space="preserve"> </w:t>
+      </w:r>
+      <w:r>
+        <w:rPr>
+          <w:rFonts w:cs="Lato"/>
+        </w:rPr>
+        <w:t xml:space="preserve">and passes it to the function </w:t>
+      </w:r>
+      <w:proofErr w:type="spellStart"/>
+      <w:r>
+        <w:rPr>
+          <w:rFonts w:ascii="Courier New" w:hAnsi="Courier New" w:cs="Courier New"/>
+        </w:rPr>
+        <w:t>requests_loop</w:t>
+      </w:r>
+      <w:proofErr w:type="spellEnd"/>
+      <w:r>
+        <w:rPr>
+          <w:rFonts w:ascii="Courier New" w:hAnsi="Courier New" w:cs="Courier New"/>
+        </w:rPr>
+        <w:t>()</w:t>
+      </w:r>
+      <w:r>
+        <w:rPr>
+          <w:rFonts w:cs="Lato"/>
+        </w:rPr>
+        <w:t>.</w:t>
+      </w:r>
     </w:p>
     <w:p>
       <w:pPr>
+        <w:rPr>
+          <w:rFonts w:hint="eastAsia"/>
+        </w:rPr>
+      </w:pPr>
+      <w:proofErr w:type="spellStart"/>
+      <w:r>
+        <w:rPr>
+          <w:rFonts w:ascii="Courier New" w:hAnsi="Courier New" w:cs="Courier New"/>
+        </w:rPr>
+        <w:t>requests_</w:t>
+      </w:r>
+      <w:proofErr w:type="gramStart"/>
+      <w:r>
+        <w:rPr>
+          <w:rFonts w:ascii="Courier New" w:hAnsi="Courier New" w:cs="Courier New"/>
+        </w:rPr>
+        <w:t>loop</w:t>
+      </w:r>
+      <w:proofErr w:type="spellEnd"/>
+      <w:r>
+        <w:rPr>
+          <w:rFonts w:ascii="Courier New" w:hAnsi="Courier New" w:cs="Courier New"/>
+        </w:rPr>
+        <w:t>(</w:t>
+      </w:r>
+      <w:proofErr w:type="gramEnd"/>
+      <w:r>
+        <w:rPr>
+          <w:rFonts w:ascii="Courier New" w:hAnsi="Courier New" w:cs="Courier New"/>
+        </w:rPr>
+        <w:t>)</w:t>
+      </w:r>
+      <w:r>
+        <w:rPr>
+          <w:rFonts w:cs="Lato"/>
+        </w:rPr>
+        <w:t xml:space="preserve">handles each individual thread in a while loop </w:t>
+      </w:r>
+      <w:r>
+        <w:rPr>
+          <w:rFonts w:cs="Lato"/>
+        </w:rPr>
+        <w:t xml:space="preserve">and gets a new request from the function </w:t>
+      </w:r>
+      <w:proofErr w:type="spellStart"/>
+      <w:r>
+        <w:rPr>
+          <w:rFonts w:ascii="Courier New" w:hAnsi="Courier New" w:cs="Courier New"/>
+        </w:rPr>
+        <w:t>get</w:t>
+      </w:r>
+      <w:r>
+        <w:rPr>
+          <w:rFonts w:ascii="Courier New" w:hAnsi="Courier New" w:cs="Courier New"/>
+        </w:rPr>
+        <w:t>_</w:t>
+      </w:r>
+      <w:r>
+        <w:rPr>
+          <w:rFonts w:ascii="Courier New" w:hAnsi="Courier New" w:cs="Courier New"/>
+        </w:rPr>
+        <w:t>request</w:t>
+      </w:r>
+      <w:proofErr w:type="spellEnd"/>
+      <w:r>
+        <w:rPr>
+          <w:rFonts w:ascii="Courier New" w:hAnsi="Courier New" w:cs="Courier New"/>
+        </w:rPr>
+        <w:t>(</w:t>
+      </w:r>
+      <w:r>
+        <w:rPr>
+          <w:rFonts w:ascii="Courier New" w:hAnsi="Courier New" w:cs="Courier New"/>
+        </w:rPr>
+        <w:t>)</w:t>
+      </w:r>
+      <w:r>
+        <w:rPr>
+          <w:rFonts w:cs="Lato"/>
+        </w:rPr>
+        <w:t xml:space="preserve">. When a connection is closed, the thread is deleted using </w:t>
+      </w:r>
+      <w:proofErr w:type="spellStart"/>
+      <w:r>
+        <w:rPr>
+          <w:rFonts w:ascii="Courier New" w:hAnsi="Courier New" w:cs="Courier New"/>
+        </w:rPr>
+        <w:t>pthread_</w:t>
+      </w:r>
+      <w:proofErr w:type="gramStart"/>
+      <w:r>
+        <w:rPr>
+          <w:rFonts w:ascii="Courier New" w:hAnsi="Courier New" w:cs="Courier New"/>
+        </w:rPr>
+        <w:t>exit</w:t>
+      </w:r>
+      <w:proofErr w:type="spellEnd"/>
+      <w:r>
+        <w:rPr>
+          <w:rFonts w:ascii="Courier New" w:hAnsi="Courier New" w:cs="Courier New"/>
+        </w:rPr>
+        <w:t>(</w:t>
+      </w:r>
+      <w:proofErr w:type="gramEnd"/>
+      <w:r>
+        <w:rPr>
+          <w:rFonts w:ascii="Courier New" w:hAnsi="Courier New" w:cs="Courier New"/>
+        </w:rPr>
+        <w:t>)</w:t>
+      </w:r>
+      <w:r>
+        <w:rPr>
+          <w:rFonts w:cs="Lato"/>
+        </w:rPr>
+        <w:t>.</w:t>
+      </w:r>
+      <w:r>
+        <w:rPr>
+          <w:rFonts w:hint="eastAsia"/>
+        </w:rPr>
+        <w:br w:type="page"/>
+      </w:r>
+    </w:p>
+    <w:p>
+      <w:pPr>
         <w:pStyle w:val="Heading1"/>
+        <w:rPr>
+          <w:rFonts w:hint="eastAsia"/>
+        </w:rPr>
       </w:pPr>
       <w:r>
         <w:lastRenderedPageBreak/>
         <w:t>Compile and Run Instructions</w:t>
       </w:r>
     </w:p>
-    <w:p/>
+    <w:p>
+      <w:pPr>
+        <w:rPr>
+          <w:rFonts w:hint="eastAsia"/>
+        </w:rPr>
+      </w:pPr>
+    </w:p>
     <w:p>
       <w:pPr>
         <w:pStyle w:val="ListParagraph"/>
@@ -1940,6 +2342,9 @@
           <w:ilvl w:val="0"/>
           <w:numId w:val="2"/>
         </w:numPr>
+        <w:rPr>
+          <w:rFonts w:hint="eastAsia"/>
+        </w:rPr>
       </w:pPr>
       <w:r>
         <w:t xml:space="preserve">To compile, </w:t>
@@ -1970,11 +2375,14 @@
           <w:ilvl w:val="0"/>
           <w:numId w:val="2"/>
         </w:numPr>
-      </w:pPr>
-      <w:r>
         <w:rPr>
           <w:rFonts w:hint="eastAsia"/>
         </w:rPr>
+      </w:pPr>
+      <w:r>
+        <w:rPr>
+          <w:rFonts w:hint="eastAsia"/>
+        </w:rPr>
         <w:t>T</w:t>
       </w:r>
       <w:r>
@@ -2019,7 +2427,19 @@
         <w:rPr>
           <w:rFonts w:cs="Courier New"/>
         </w:rPr>
-        <w:t>to run the server, specifying a portnumber</w:t>
+        <w:t>to run the server</w:t>
+      </w:r>
+      <w:r>
+        <w:rPr>
+          <w:rFonts w:cs="Courier New"/>
+        </w:rPr>
+        <w:t>. If no port number has been specified, the server will run on a default port of 12345.</w:t>
+      </w:r>
+      <w:r>
+        <w:rPr>
+          <w:rFonts w:cs="Courier New"/>
+        </w:rPr>
+        <w:t xml:space="preserve"> </w:t>
       </w:r>
     </w:p>
     <w:p>
@@ -2029,6 +2449,9 @@
           <w:ilvl w:val="0"/>
           <w:numId w:val="2"/>
         </w:numPr>
+        <w:rPr>
+          <w:rFonts w:hint="eastAsia"/>
+        </w:rPr>
       </w:pPr>
       <w:r>
         <w:rPr>
@@ -2044,6 +2467,9 @@
           <w:ilvl w:val="0"/>
           <w:numId w:val="2"/>
         </w:numPr>
+        <w:rPr>
+          <w:rFonts w:hint="eastAsia"/>
+        </w:rPr>
       </w:pPr>
       <w:r>
         <w:rPr>
@@ -2098,12 +2524,21 @@
           <w:ilvl w:val="0"/>
           <w:numId w:val="2"/>
         </w:numPr>
+        <w:rPr>
+          <w:rFonts w:hint="eastAsia"/>
+        </w:rPr>
       </w:pPr>
       <w:r>
         <w:t>The game will begin immediately on the client terminal.</w:t>
       </w:r>
     </w:p>
-    <w:p/>
+    <w:p>
+      <w:pPr>
+        <w:rPr>
+          <w:rFonts w:hint="eastAsia"/>
+        </w:rPr>
+      </w:pPr>
+    </w:p>
     <w:sectPr>
       <w:pgSz w:w="11906" w:h="16838"/>
       <w:pgMar w:top="1440" w:right="1440" w:bottom="1440" w:left="1440" w:header="708" w:footer="708" w:gutter="0"/>
@@ -2153,6 +2588,9 @@
     <w:pPr>
       <w:pStyle w:val="Footer"/>
       <w:jc w:val="right"/>
+      <w:rPr>
+        <w:rFonts w:hint="eastAsia"/>
+      </w:rPr>
     </w:pPr>
   </w:p>
   <w:p>
@@ -3345,7 +3783,7 @@
 </file>
 
 <file path=customXml/itemProps1.xml><?xml version="1.0" encoding="utf-8"?>
-<ds:datastoreItem xmlns:ds="http://schemas.openxmlformats.org/officeDocument/2006/customXml" ds:itemID="{2BFB2E79-6AC6-424A-A75A-32C1188184DA}">
+<ds:datastoreItem xmlns:ds="http://schemas.openxmlformats.org/officeDocument/2006/customXml" ds:itemID="{68E6BF50-CC85-4B52-BA49-55EEAB3AC164}">
   <ds:schemaRefs>
     <ds:schemaRef ds:uri="http://schemas.openxmlformats.org/officeDocument/2006/bibliography"/>
   </ds:schemaRefs>

</xml_diff>

<commit_message>
changed threadpooling to completed
</commit_message>
<xml_diff>
--- a/Report.docx
+++ b/Report.docx
@@ -1299,8 +1299,10 @@
             <w:jc w:val="center"/>
           </w:pPr>
           <w:r>
-            <w:t>Incomplete</w:t>
-          </w:r>
+            <w:t>Completed</w:t>
+          </w:r>
+          <w:bookmarkStart w:id="0" w:name="_GoBack"/>
+          <w:bookmarkEnd w:id="0"/>
         </w:p>
         <w:p/>
         <w:p>
@@ -2262,15 +2264,7 @@
         <w:rPr>
           <w:rFonts w:cs="Lato"/>
         </w:rPr>
-        <w:t xml:space="preserve"> When a new user connects to the server their request is added to the request </w:t>
-      </w:r>
-      <w:bookmarkStart w:id="0" w:name="_GoBack"/>
-      <w:bookmarkEnd w:id="0"/>
-      <w:r>
-        <w:rPr>
-          <w:rFonts w:cs="Lato"/>
-        </w:rPr>
-        <w:t xml:space="preserve">queue using </w:t>
+        <w:t xml:space="preserve"> When a new user connects to the server their request is added to the request queue using </w:t>
       </w:r>
       <w:proofErr w:type="spellStart"/>
       <w:r>
@@ -3762,7 +3756,7 @@
 </file>
 
 <file path=customXml/itemProps1.xml><?xml version="1.0" encoding="utf-8"?>
-<ds:datastoreItem xmlns:ds="http://schemas.openxmlformats.org/officeDocument/2006/customXml" ds:itemID="{4A2980B1-C70F-DD47-8E33-99DB8B771E5F}">
+<ds:datastoreItem xmlns:ds="http://schemas.openxmlformats.org/officeDocument/2006/customXml" ds:itemID="{5438B639-ABC1-1E46-8AA3-1906E890F1FD}">
   <ds:schemaRefs>
     <ds:schemaRef ds:uri="http://schemas.openxmlformats.org/officeDocument/2006/bibliography"/>
   </ds:schemaRefs>

</xml_diff>